<commit_message>
OOP New ass FInished
</commit_message>
<xml_diff>
--- a/OOP/MCQ/64-66.docx
+++ b/OOP/MCQ/64-66.docx
@@ -1277,7 +1277,15 @@
         <w:spacing w:after="0"/>
       </w:pPr>
       <w:r>
-        <w:t>Which type of inheritance allows the reuse of code from multiple base classes without forming an is-a relationship?</w:t>
+        <w:t xml:space="preserve">Which type of inheritance allows the reuse of code from multiple base classes without forming an </w:t>
+      </w:r>
+      <w:proofErr w:type="spellStart"/>
+      <w:r>
+        <w:t>is</w:t>
+      </w:r>
+      <w:proofErr w:type="spellEnd"/>
+      <w:r>
+        <w:t>-a relationship?</w:t>
       </w:r>
     </w:p>
     <w:p>
@@ -2141,7 +2149,7 @@
           <w:b/>
           <w:bCs/>
         </w:rPr>
-        <w:t>Inheritance  ****</w:t>
+        <w:t xml:space="preserve">Inheritance  </w:t>
       </w:r>
     </w:p>
     <w:p>
@@ -2186,54 +2194,126 @@
         <w:spacing w:after="0"/>
       </w:pPr>
       <w:r>
-        <w:t>int func(int, int); float func1(float, float);</w:t>
-      </w:r>
-    </w:p>
-    <w:p>
-      <w:pPr>
-        <w:pStyle w:val="ListParagraph"/>
-        <w:numPr>
-          <w:ilvl w:val="1"/>
-          <w:numId w:val="23"/>
-        </w:numPr>
-        <w:spacing w:after="0"/>
-      </w:pPr>
-      <w:r>
-        <w:t>int func(int); int func(int);</w:t>
-      </w:r>
-    </w:p>
-    <w:p>
-      <w:pPr>
-        <w:pStyle w:val="ListParagraph"/>
-        <w:numPr>
-          <w:ilvl w:val="1"/>
-          <w:numId w:val="23"/>
-        </w:numPr>
-        <w:spacing w:after="0"/>
-        <w:rPr>
-          <w:b/>
-          <w:bCs/>
-        </w:rPr>
-      </w:pPr>
-      <w:r>
-        <w:rPr>
-          <w:b/>
-          <w:bCs/>
-        </w:rPr>
-        <w:t xml:space="preserve">int func(float); float func(int, int, char); </w:t>
-      </w:r>
-    </w:p>
-    <w:p>
-      <w:pPr>
-        <w:pStyle w:val="ListParagraph"/>
-        <w:numPr>
-          <w:ilvl w:val="1"/>
-          <w:numId w:val="23"/>
-        </w:numPr>
-        <w:spacing w:after="0"/>
-      </w:pPr>
-      <w:r>
-        <w:t>int func(); int new_func();</w:t>
+        <w:t xml:space="preserve">int </w:t>
+      </w:r>
+      <w:proofErr w:type="spellStart"/>
+      <w:r>
+        <w:t>func</w:t>
+      </w:r>
+      <w:proofErr w:type="spellEnd"/>
+      <w:r>
+        <w:t>(int, int); float func1(float, float);</w:t>
+      </w:r>
+    </w:p>
+    <w:p>
+      <w:pPr>
+        <w:pStyle w:val="ListParagraph"/>
+        <w:numPr>
+          <w:ilvl w:val="1"/>
+          <w:numId w:val="23"/>
+        </w:numPr>
+        <w:spacing w:after="0"/>
+      </w:pPr>
+      <w:r>
+        <w:t xml:space="preserve">int </w:t>
+      </w:r>
+      <w:proofErr w:type="spellStart"/>
+      <w:r>
+        <w:t>func</w:t>
+      </w:r>
+      <w:proofErr w:type="spellEnd"/>
+      <w:r>
+        <w:t xml:space="preserve">(int); int </w:t>
+      </w:r>
+      <w:proofErr w:type="spellStart"/>
+      <w:r>
+        <w:t>func</w:t>
+      </w:r>
+      <w:proofErr w:type="spellEnd"/>
+      <w:r>
+        <w:t>(int);</w:t>
+      </w:r>
+    </w:p>
+    <w:p>
+      <w:pPr>
+        <w:pStyle w:val="ListParagraph"/>
+        <w:numPr>
+          <w:ilvl w:val="1"/>
+          <w:numId w:val="23"/>
+        </w:numPr>
+        <w:spacing w:after="0"/>
+        <w:rPr>
+          <w:b/>
+          <w:bCs/>
+        </w:rPr>
+      </w:pPr>
+      <w:r>
+        <w:rPr>
+          <w:b/>
+          <w:bCs/>
+        </w:rPr>
+        <w:t xml:space="preserve">int </w:t>
+      </w:r>
+      <w:proofErr w:type="spellStart"/>
+      <w:r>
+        <w:rPr>
+          <w:b/>
+          <w:bCs/>
+        </w:rPr>
+        <w:t>func</w:t>
+      </w:r>
+      <w:proofErr w:type="spellEnd"/>
+      <w:r>
+        <w:rPr>
+          <w:b/>
+          <w:bCs/>
+        </w:rPr>
+        <w:t xml:space="preserve">(float); float </w:t>
+      </w:r>
+      <w:proofErr w:type="spellStart"/>
+      <w:r>
+        <w:rPr>
+          <w:b/>
+          <w:bCs/>
+        </w:rPr>
+        <w:t>func</w:t>
+      </w:r>
+      <w:proofErr w:type="spellEnd"/>
+      <w:r>
+        <w:rPr>
+          <w:b/>
+          <w:bCs/>
+        </w:rPr>
+        <w:t xml:space="preserve">(int, int, char); </w:t>
+      </w:r>
+    </w:p>
+    <w:p>
+      <w:pPr>
+        <w:pStyle w:val="ListParagraph"/>
+        <w:numPr>
+          <w:ilvl w:val="1"/>
+          <w:numId w:val="23"/>
+        </w:numPr>
+        <w:spacing w:after="0"/>
+      </w:pPr>
+      <w:r>
+        <w:t xml:space="preserve">int </w:t>
+      </w:r>
+      <w:proofErr w:type="spellStart"/>
+      <w:r>
+        <w:t>func</w:t>
+      </w:r>
+      <w:proofErr w:type="spellEnd"/>
+      <w:r>
+        <w:t xml:space="preserve">(); int </w:t>
+      </w:r>
+      <w:proofErr w:type="spellStart"/>
+      <w:r>
+        <w:t>new_func</w:t>
+      </w:r>
+      <w:proofErr w:type="spellEnd"/>
+      <w:r>
+        <w:t>();</w:t>
       </w:r>
     </w:p>
     <w:p>

</xml_diff>